<commit_message>
add database vào project
</commit_message>
<xml_diff>
--- a/Tai_lieu/CSDL.docx
+++ b/Tai_lieu/CSDL.docx
@@ -9,130 +9,131 @@
     </w:p>
     <w:p>
       <w:r>
-        <w:t xml:space="preserve">Tour (ma_tour, </w:t>
+        <w:t>Tour (</w:t>
+      </w:r>
+      <w:r>
+        <w:t>tour_id</w:t>
+      </w:r>
+      <w:r>
+        <w:t xml:space="preserve">, </w:t>
+      </w:r>
+      <w:r>
+        <w:t xml:space="preserve">ten_tour, thoi_gian_di, tong_thoi_gian(đơn vị ngày), </w:t>
+      </w:r>
+      <w:r>
+        <w:t>loai_tour_id</w:t>
+      </w:r>
+      <w:r>
+        <w:t xml:space="preserve">(bắc, trung, nam), dia_chi, lich_trinh,trang_thai (mở/ </w:t>
+      </w:r>
+      <w:r>
+        <w:t>đóng), so_luong_nguoi_tham_gia)</w:t>
+      </w:r>
+      <w:r>
+        <w:t>.</w:t>
+      </w:r>
+    </w:p>
+    <w:p>
+      <w:r>
+        <w:t>Loai_Tour (</w:t>
+      </w:r>
+      <w:r>
+        <w:t>loai_tour_id</w:t>
+      </w:r>
+      <w:r>
+        <w:t>, ten_loai_tour, ghi_chu(có hay không củng được))</w:t>
+      </w:r>
+    </w:p>
+    <w:p>
+      <w:r>
+        <w:t>Tai_Khoan (tai_khoan, mat_khau (&gt;=8 ký tự</w:t>
+      </w:r>
+      <w:r>
+        <w:t>), id (mã khách hang/ quản trị viên)</w:t>
+      </w:r>
+      <w:r>
+        <w:t>)</w:t>
+      </w:r>
+    </w:p>
+    <w:p>
+      <w:r>
+        <w:t>Nguoi_Dung</w:t>
+      </w:r>
+      <w:r>
+        <w:t xml:space="preserve"> (id, ho_ten, dia_chi, email, ngay_sinh, sdt)</w:t>
+      </w:r>
+    </w:p>
+    <w:p>
+      <w:r>
+        <w:t>Loai_Nguoi_Dung(id, ten_loai)</w:t>
+      </w:r>
+    </w:p>
+    <w:p>
+      <w:r>
+        <w:t>Hoa_Don(id, ngay_lap, so_tien)</w:t>
+      </w:r>
+    </w:p>
+    <w:p>
+      <w:r>
+        <w:t>Chi_Tiet_Hoa_Don(id, ma_hoa_don, ten_khach_hang, tong_gia, ngay_lap)</w:t>
+      </w:r>
+    </w:p>
+    <w:p/>
+    <w:p>
+      <w:r>
+        <w:t>Quan hệ</w:t>
+      </w:r>
+    </w:p>
+    <w:p>
+      <w:r>
+        <w:tab/>
+        <w:t>1 tour sẽ có nhiều tour</w:t>
+      </w:r>
+    </w:p>
+    <w:p>
+      <w:r>
+        <w:tab/>
+        <w:t>1 tài khoản sẽ thuộc 1 người dùng</w:t>
+      </w:r>
+    </w:p>
+    <w:p>
+      <w:r>
+        <w:tab/>
+        <w:t>Người dùng thì có 2 loại: khách hàng, admin</w:t>
+      </w:r>
+    </w:p>
+    <w:p>
+      <w:r>
+        <w:tab/>
+        <w:t>1 người dùng sẽ thuộc 1 loại người dùng nhất định</w:t>
+      </w:r>
+    </w:p>
+    <w:p>
+      <w:r>
+        <w:tab/>
+        <w:t>1 tour sẽ thuộc có 1 chi tiết hóa đơn( nếu được đặt)=&gt; phát sinh hóa đơn=&gt; chi tiết hóa đơn=&gt; thay đổi số lượng người đã đặt trong csdl</w:t>
+      </w:r>
+    </w:p>
+    <w:p>
+      <w:r>
+        <w:t>Một số trao đổi (comment câu trả lời):</w:t>
+      </w:r>
+    </w:p>
+    <w:p>
+      <w:pPr>
+        <w:rPr>
+          <w:color w:val="FF0000"/>
+        </w:rPr>
+      </w:pPr>
+      <w:r>
+        <w:rPr>
+          <w:color w:val="FF0000"/>
+        </w:rPr>
+        <w:tab/>
+        <w:t xml:space="preserve">Có ý kiến gì thì ghi bên dưới </w:t>
       </w:r>
       <w:bookmarkStart w:id="0" w:name="_GoBack"/>
       <w:bookmarkEnd w:id="0"/>
-      <w:r>
-        <w:t xml:space="preserve">ten_tour, thoi_gian_di, tong_thoi_gian(đơn vị ngày), ma_vung(bắc, trung, nam), dia_chi, lich_trinh,trang_thai (mở/ </w:t>
-      </w:r>
-      <w:r>
-        <w:t>đóng), so_luong_nguoi_tham_gia)</w:t>
-      </w:r>
-      <w:r>
-        <w:t>.</w:t>
-      </w:r>
-    </w:p>
-    <w:p>
-      <w:r>
-        <w:t>Loai_Tour (id, ten_loai_tour, ghi_chu(có hay không củng được))</w:t>
-      </w:r>
-    </w:p>
-    <w:p>
-      <w:r>
-        <w:t>Tai_Khoan (tai_khoan, mat_khau (&gt;=8 ký tự</w:t>
-      </w:r>
-      <w:r>
-        <w:t>), id (mã khách hang/ quản trị viên)</w:t>
-      </w:r>
-      <w:r>
-        <w:t>)</w:t>
-      </w:r>
-    </w:p>
-    <w:p>
-      <w:r>
-        <w:t>Khach_Hang (id, ho_ten, dia_chi, email, ngay_sinh, sdt)</w:t>
-      </w:r>
-    </w:p>
-    <w:p>
-      <w:r>
-        <w:t>Một số trao đổi (comment câu trả lời):</w:t>
-      </w:r>
-    </w:p>
-    <w:p>
-      <w:pPr>
-        <w:pStyle w:val="ListParagraph"/>
-        <w:numPr>
-          <w:ilvl w:val="0"/>
-          <w:numId w:val="1"/>
-        </w:numPr>
-        <w:rPr>
-          <w:color w:val="FF0000"/>
-        </w:rPr>
-      </w:pPr>
-      <w:r>
-        <w:rPr>
-          <w:color w:val="FF0000"/>
-        </w:rPr>
-        <w:t>Có nên tách loạ</w:t>
-      </w:r>
-      <w:r>
-        <w:rPr>
-          <w:color w:val="FF0000"/>
-        </w:rPr>
-        <w:t>i tour ra</w:t>
-      </w:r>
-      <w:r>
-        <w:rPr>
-          <w:color w:val="FF0000"/>
-        </w:rPr>
-        <w:t xml:space="preserve"> thành một bảng khác</w:t>
-      </w:r>
-      <w:r>
-        <w:rPr>
-          <w:color w:val="FF0000"/>
-        </w:rPr>
-        <w:t xml:space="preserve"> hay không </w:t>
-      </w:r>
-      <w:r>
-        <w:rPr>
-          <w:color w:val="FF0000"/>
-        </w:rPr>
-        <w:t>.</w:t>
-      </w:r>
-    </w:p>
-    <w:p>
-      <w:pPr>
-        <w:pStyle w:val="ListParagraph"/>
-        <w:numPr>
-          <w:ilvl w:val="0"/>
-          <w:numId w:val="1"/>
-        </w:numPr>
-        <w:rPr>
-          <w:color w:val="FF0000"/>
-        </w:rPr>
-      </w:pPr>
-      <w:r>
-        <w:rPr>
-          <w:color w:val="FF0000"/>
-        </w:rPr>
-        <w:t>Ngoài nhũng cái ở trên thì cần CSDL cần thêm bảng nào để xử lý hay không.</w:t>
-      </w:r>
-    </w:p>
-    <w:p>
-      <w:pPr>
-        <w:pStyle w:val="ListParagraph"/>
-        <w:numPr>
-          <w:ilvl w:val="0"/>
-          <w:numId w:val="1"/>
-        </w:numPr>
-        <w:rPr>
-          <w:color w:val="FF0000"/>
-        </w:rPr>
-      </w:pPr>
-      <w:r>
-        <w:rPr>
-          <w:color w:val="FF0000"/>
-        </w:rPr>
-        <w:t>Cho ý tưởng về thiết kế cái layout home (hình/ code thì càng tốt).</w:t>
-      </w:r>
-    </w:p>
-    <w:p>
-      <w:pPr>
-        <w:rPr>
-          <w:color w:val="FF0000"/>
-        </w:rPr>
-      </w:pPr>
     </w:p>
     <w:p>
       <w:pPr>

</xml_diff>